<commit_message>
Kevins tests carried out
extra notes added under friends advice
</commit_message>
<xml_diff>
--- a/Things to ask Aidan.docx
+++ b/Things to ask Aidan.docx
@@ -10,10 +10,45 @@
     <w:p/>
     <w:p>
       <w:r>
-        <w:t>Do we all each check our pages for the common navigational requirements i.e header, footer, logo, …?</w:t>
+        <w:t xml:space="preserve">Do we all each check our pages for the common navigational requirements </w:t>
+      </w:r>
+      <w:proofErr w:type="spellStart"/>
+      <w:r>
+        <w:t>i.e</w:t>
+      </w:r>
+      <w:proofErr w:type="spellEnd"/>
+      <w:r>
+        <w:t xml:space="preserve"> header, footer, </w:t>
+      </w:r>
+      <w:proofErr w:type="gramStart"/>
+      <w:r>
+        <w:t>logo, …?</w:t>
+      </w:r>
+      <w:proofErr w:type="gramEnd"/>
+    </w:p>
+    <w:p/>
+    <w:p>
+      <w:r>
+        <w:t>Do we need to do a test condition, case and procedure for each of the 16 topping combinations of all 3 pizzas (48 additional test conditions, cases and procedures).</w:t>
+      </w:r>
+    </w:p>
+    <w:p/>
+    <w:p>
+      <w:r>
+        <w:t>Things friends have advised:</w:t>
+      </w:r>
+    </w:p>
+    <w:p>
+      <w:r>
+        <w:t>Test ordering 0, 1, 2 and 11 of each pizza</w:t>
       </w:r>
       <w:bookmarkStart w:id="0" w:name="_GoBack"/>
       <w:bookmarkEnd w:id="0"/>
+    </w:p>
+    <w:p>
+      <w:r>
+        <w:t>Explicitly test adding and removing the 3 pizzas without and with toppings (6 cases)</w:t>
+      </w:r>
     </w:p>
     <w:sectPr>
       <w:pgSz w:w="11906" w:h="16838"/>

</xml_diff>